<commit_message>
added new items in bills
</commit_message>
<xml_diff>
--- a/bills.docx
+++ b/bills.docx
@@ -1413,27 +1413,14 @@
       <w:r>
         <w:t xml:space="preserve">Slika </w:t>
       </w:r>
-      <w:r>
-        <w:fldChar w:fldCharType="begin"/>
-      </w:r>
-      <w:r>
-        <w:instrText xml:space="preserve"> SEQ Slika \* ARABIC </w:instrText>
-      </w:r>
-      <w:r>
-        <w:fldChar w:fldCharType="separate"/>
-      </w:r>
-      <w:r>
-        <w:rPr>
-          <w:noProof/>
-        </w:rPr>
-        <w:t>1</w:t>
-      </w:r>
-      <w:r>
-        <w:rPr>
-          <w:noProof/>
-        </w:rPr>
-        <w:fldChar w:fldCharType="end"/>
-      </w:r>
+      <w:fldSimple w:instr=" SEQ Slika \* ARABIC ">
+        <w:r>
+          <w:rPr>
+            <w:noProof/>
+          </w:rPr>
+          <w:t>1</w:t>
+        </w:r>
+      </w:fldSimple>
       <w:r>
         <w:t>. Primjer računa</w:t>
       </w:r>
@@ -1538,27 +1525,14 @@
       <w:r>
         <w:t xml:space="preserve">Slika </w:t>
       </w:r>
-      <w:r>
-        <w:fldChar w:fldCharType="begin"/>
-      </w:r>
-      <w:r>
-        <w:instrText xml:space="preserve"> SEQ Slika \* ARABIC </w:instrText>
-      </w:r>
-      <w:r>
-        <w:fldChar w:fldCharType="separate"/>
-      </w:r>
-      <w:r>
-        <w:rPr>
-          <w:noProof/>
-        </w:rPr>
-        <w:t>2</w:t>
-      </w:r>
-      <w:r>
-        <w:rPr>
-          <w:noProof/>
-        </w:rPr>
-        <w:fldChar w:fldCharType="end"/>
-      </w:r>
+      <w:fldSimple w:instr=" SEQ Slika \* ARABIC ">
+        <w:r>
+          <w:rPr>
+            <w:noProof/>
+          </w:rPr>
+          <w:t>2</w:t>
+        </w:r>
+      </w:fldSimple>
       <w:r>
         <w:t xml:space="preserve"> Uml use case dijagram</w:t>
       </w:r>
@@ -2533,11 +2507,96 @@
       <w:r>
         <w:t xml:space="preserve">Trenutno zahtjev za login ne postoji, ali trebamo razmisliti da to implemeniramo. Trebamo razlikovati običnog korisnika od administratora. </w:t>
       </w:r>
+    </w:p>
+    <w:p/>
+    <w:p>
+      <w:r>
+        <w:lastRenderedPageBreak/>
+        <w:drawing>
+          <wp:inline distT="0" distB="0" distL="0" distR="0" wp14:anchorId="41E908EC" wp14:editId="65B2AFBB">
+            <wp:extent cx="5760720" cy="3088005"/>
+            <wp:effectExtent l="0" t="0" r="0" b="0"/>
+            <wp:docPr id="3" name="Picture 3"/>
+            <wp:cNvGraphicFramePr>
+              <a:graphicFrameLocks xmlns:a="http://schemas.openxmlformats.org/drawingml/2006/main" noChangeAspect="1"/>
+            </wp:cNvGraphicFramePr>
+            <a:graphic xmlns:a="http://schemas.openxmlformats.org/drawingml/2006/main">
+              <a:graphicData uri="http://schemas.openxmlformats.org/drawingml/2006/picture">
+                <pic:pic xmlns:pic="http://schemas.openxmlformats.org/drawingml/2006/picture">
+                  <pic:nvPicPr>
+                    <pic:cNvPr id="1" name=""/>
+                    <pic:cNvPicPr/>
+                  </pic:nvPicPr>
+                  <pic:blipFill>
+                    <a:blip r:embed="rId13"/>
+                    <a:stretch>
+                      <a:fillRect/>
+                    </a:stretch>
+                  </pic:blipFill>
+                  <pic:spPr>
+                    <a:xfrm>
+                      <a:off x="0" y="0"/>
+                      <a:ext cx="5760720" cy="3088005"/>
+                    </a:xfrm>
+                    <a:prstGeom prst="rect">
+                      <a:avLst/>
+                    </a:prstGeom>
+                  </pic:spPr>
+                </pic:pic>
+              </a:graphicData>
+            </a:graphic>
+          </wp:inline>
+        </w:drawing>
+      </w:r>
+    </w:p>
+    <w:p>
+      <w:r>
+        <w:t xml:space="preserve">Ovi stupci se upisuju samo ako postoji jedan proizvod na računu. Ako postoji više proizvoda, postoji druga tablica: </w:t>
+      </w:r>
+    </w:p>
+    <w:p>
+      <w:r>
+        <w:drawing>
+          <wp:inline distT="0" distB="0" distL="0" distR="0" wp14:anchorId="2E8196DF" wp14:editId="6EAE639D">
+            <wp:extent cx="2038635" cy="247685"/>
+            <wp:effectExtent l="0" t="0" r="0" b="0"/>
+            <wp:docPr id="4" name="Picture 4"/>
+            <wp:cNvGraphicFramePr>
+              <a:graphicFrameLocks xmlns:a="http://schemas.openxmlformats.org/drawingml/2006/main" noChangeAspect="1"/>
+            </wp:cNvGraphicFramePr>
+            <a:graphic xmlns:a="http://schemas.openxmlformats.org/drawingml/2006/main">
+              <a:graphicData uri="http://schemas.openxmlformats.org/drawingml/2006/picture">
+                <pic:pic xmlns:pic="http://schemas.openxmlformats.org/drawingml/2006/picture">
+                  <pic:nvPicPr>
+                    <pic:cNvPr id="1" name=""/>
+                    <pic:cNvPicPr/>
+                  </pic:nvPicPr>
+                  <pic:blipFill>
+                    <a:blip r:embed="rId14"/>
+                    <a:stretch>
+                      <a:fillRect/>
+                    </a:stretch>
+                  </pic:blipFill>
+                  <pic:spPr>
+                    <a:xfrm>
+                      <a:off x="0" y="0"/>
+                      <a:ext cx="2038635" cy="247685"/>
+                    </a:xfrm>
+                    <a:prstGeom prst="rect">
+                      <a:avLst/>
+                    </a:prstGeom>
+                  </pic:spPr>
+                </pic:pic>
+              </a:graphicData>
+            </a:graphic>
+          </wp:inline>
+        </w:drawing>
+      </w:r>
       <w:bookmarkStart w:id="8" w:name="_GoBack"/>
       <w:bookmarkEnd w:id="8"/>
     </w:p>
     <w:sectPr>
-      <w:footerReference w:type="default" r:id="rId13"/>
+      <w:footerReference w:type="default" r:id="rId15"/>
       <w:pgSz w:w="11906" w:h="16838"/>
       <w:pgMar w:top="1417" w:right="1417" w:bottom="1417" w:left="1417" w:header="708" w:footer="708" w:gutter="0"/>
       <w:pgNumType w:start="1"/>
@@ -2624,7 +2683,7 @@
           <w:rPr>
             <w:noProof/>
           </w:rPr>
-          <w:t>0</w:t>
+          <w:t>1</w:t>
         </w:r>
         <w:r>
           <w:rPr>
@@ -2677,7 +2736,7 @@
           <w:rPr>
             <w:noProof/>
           </w:rPr>
-          <w:t>6</w:t>
+          <w:t>7</w:t>
         </w:r>
         <w:r>
           <w:rPr>
@@ -4603,7 +4662,7 @@
 </file>
 
 <file path=customXml/itemProps2.xml><?xml version="1.0" encoding="utf-8"?>
-<ds:datastoreItem xmlns:ds="http://schemas.openxmlformats.org/officeDocument/2006/customXml" ds:itemID="{301F764B-65B8-46D1-8923-0F426E2077E6}">
+<ds:datastoreItem xmlns:ds="http://schemas.openxmlformats.org/officeDocument/2006/customXml" ds:itemID="{B2494271-F913-447B-AE96-5814A1764F86}">
   <ds:schemaRefs>
     <ds:schemaRef ds:uri="http://schemas.openxmlformats.org/officeDocument/2006/bibliography"/>
   </ds:schemaRefs>

</xml_diff>